<commit_message>
Documentos Gonzalo Lara corregidos
</commit_message>
<xml_diff>
--- a/Fase 1/Evidencias Grupales/1.5_GuiaEstudiante_Fase 1_Definicion Proyecto APT (Español).docx
+++ b/Fase 1/Evidencias Grupales/1.5_GuiaEstudiante_Fase 1_Definicion Proyecto APT (Español).docx
@@ -854,88 +854,121 @@
           </w:tcPr>
           <w:p>
             <w:pPr>
-              <w:pStyle w:val="Prrafodelista"/>
+              <w:pStyle w:val="NormalWeb"/>
               <w:numPr>
                 <w:ilvl w:val="0"/>
-                <w:numId w:val="5"/>
+                <w:numId w:val="12"/>
               </w:numPr>
-            </w:pPr>
-            <w:r>
-              <w:t>Resolver situaciones problemáticas  de la vida cotidiana, ámbito científico y mundo laboral, utilizando operatoria matemática básica, relaciones proporcionales y álgebra básica.</w:t>
-            </w:r>
-          </w:p>
-          <w:p>
-            <w:pPr>
-              <w:pStyle w:val="Prrafodelista"/>
+              <w:rPr>
+                <w:rFonts w:asciiTheme="minorHAnsi" w:hAnsiTheme="minorHAnsi" w:cstheme="minorHAnsi"/>
+                <w:sz w:val="22"/>
+                <w:szCs w:val="22"/>
+              </w:rPr>
+            </w:pPr>
+            <w:r>
+              <w:rPr>
+                <w:rFonts w:asciiTheme="minorHAnsi" w:hAnsiTheme="minorHAnsi" w:cstheme="minorHAnsi"/>
+                <w:sz w:val="22"/>
+                <w:szCs w:val="22"/>
+              </w:rPr>
+              <w:t>Desarrollo de software (</w:t>
+            </w:r>
+            <w:proofErr w:type="spellStart"/>
+            <w:r>
+              <w:rPr>
+                <w:rFonts w:asciiTheme="minorHAnsi" w:hAnsiTheme="minorHAnsi" w:cstheme="minorHAnsi"/>
+                <w:sz w:val="22"/>
+                <w:szCs w:val="22"/>
+              </w:rPr>
+              <w:t>frontend</w:t>
+            </w:r>
+            <w:proofErr w:type="spellEnd"/>
+            <w:r>
+              <w:rPr>
+                <w:rFonts w:asciiTheme="minorHAnsi" w:hAnsiTheme="minorHAnsi" w:cstheme="minorHAnsi"/>
+                <w:sz w:val="22"/>
+                <w:szCs w:val="22"/>
+              </w:rPr>
+              <w:t xml:space="preserve"> y </w:t>
+            </w:r>
+            <w:proofErr w:type="spellStart"/>
+            <w:r>
+              <w:rPr>
+                <w:rFonts w:asciiTheme="minorHAnsi" w:hAnsiTheme="minorHAnsi" w:cstheme="minorHAnsi"/>
+                <w:sz w:val="22"/>
+                <w:szCs w:val="22"/>
+              </w:rPr>
+              <w:t>backend</w:t>
+            </w:r>
+            <w:proofErr w:type="spellEnd"/>
+            <w:r>
+              <w:rPr>
+                <w:rFonts w:asciiTheme="minorHAnsi" w:hAnsiTheme="minorHAnsi" w:cstheme="minorHAnsi"/>
+                <w:sz w:val="22"/>
+                <w:szCs w:val="22"/>
+              </w:rPr>
+              <w:t>).</w:t>
+            </w:r>
+          </w:p>
+          <w:p>
+            <w:pPr>
+              <w:pStyle w:val="NormalWeb"/>
               <w:numPr>
                 <w:ilvl w:val="0"/>
-                <w:numId w:val="5"/>
+                <w:numId w:val="12"/>
               </w:numPr>
-            </w:pPr>
-            <w:r>
-              <w:t>Resolver situaciones problemáticas  de la vida cotidiana, ámbito científico y mundo laboral, utilizando elementos de la estadística descriptiva.</w:t>
-            </w:r>
-          </w:p>
-          <w:p>
-            <w:pPr>
-              <w:pStyle w:val="Prrafodelista"/>
+              <w:rPr>
+                <w:rFonts w:asciiTheme="minorHAnsi" w:hAnsiTheme="minorHAnsi" w:cstheme="minorHAnsi"/>
+                <w:sz w:val="22"/>
+                <w:szCs w:val="22"/>
+              </w:rPr>
+            </w:pPr>
+            <w:r>
+              <w:rPr>
+                <w:rFonts w:asciiTheme="minorHAnsi" w:hAnsiTheme="minorHAnsi" w:cstheme="minorHAnsi"/>
+                <w:sz w:val="22"/>
+                <w:szCs w:val="22"/>
+              </w:rPr>
+              <w:t>Arquitectura y modelamiento de sistemas.</w:t>
+            </w:r>
+          </w:p>
+          <w:p>
+            <w:pPr>
+              <w:pStyle w:val="NormalWeb"/>
               <w:numPr>
                 <w:ilvl w:val="0"/>
-                <w:numId w:val="5"/>
+                <w:numId w:val="12"/>
               </w:numPr>
-            </w:pPr>
-            <w:r>
-              <w:t>Comunicar en forma oral y escrita diferentes mensajes, utilizando herramientas lingüísticas funcionales con propósitos específicos en diversos contextos sociolaborales y disciplinares.</w:t>
-            </w:r>
-          </w:p>
-          <w:p/>
-          <w:p>
-            <w:pPr>
-              <w:pStyle w:val="Prrafodelista"/>
+              <w:rPr>
+                <w:rFonts w:asciiTheme="minorHAnsi" w:hAnsiTheme="minorHAnsi" w:cstheme="minorHAnsi"/>
+                <w:sz w:val="22"/>
+                <w:szCs w:val="22"/>
+              </w:rPr>
+            </w:pPr>
+            <w:r>
+              <w:rPr>
+                <w:rFonts w:asciiTheme="minorHAnsi" w:hAnsiTheme="minorHAnsi" w:cstheme="minorHAnsi"/>
+                <w:sz w:val="22"/>
+                <w:szCs w:val="22"/>
+              </w:rPr>
+              <w:t>Gestión de proyectos informáticos.</w:t>
+            </w:r>
+          </w:p>
+          <w:p>
+            <w:pPr>
+              <w:pStyle w:val="NormalWeb"/>
               <w:numPr>
                 <w:ilvl w:val="0"/>
-                <w:numId w:val="5"/>
+                <w:numId w:val="12"/>
               </w:numPr>
             </w:pPr>
             <w:r>
-              <w:lastRenderedPageBreak/>
-              <w:t>Comunicarse de forma oral y escrita usando el idioma inglés en situaciones socio-laborales a un nivel intermedio alto en modalidad intensiva, según la tabla de competencias TOEIC Y CEFR.</w:t>
-            </w:r>
-          </w:p>
-          <w:p>
-            <w:pPr>
-              <w:pStyle w:val="Prrafodelista"/>
-              <w:numPr>
-                <w:ilvl w:val="0"/>
-                <w:numId w:val="5"/>
-              </w:numPr>
-            </w:pPr>
-            <w:r>
-              <w:t>Comunicarse  usando el idioma inglés en situaciones laborales a un nivel intermedio, relacionado con el área de informática y desarrollo de  habilidades comunicativas, según la tabla de competencias TOEIC y CEFR.</w:t>
-            </w:r>
-          </w:p>
-          <w:p>
-            <w:pPr>
-              <w:pStyle w:val="Prrafodelista"/>
-              <w:numPr>
-                <w:ilvl w:val="0"/>
-                <w:numId w:val="5"/>
-              </w:numPr>
-            </w:pPr>
-            <w:r>
-              <w:t>Capacidad para generar ideas, soluciones o procesos innovadores que respondan a oportunidades, necesidades y demandas productivas o sociales, en colaboración con otros y asumiendo riesgos calculados.</w:t>
-            </w:r>
-          </w:p>
-          <w:p>
-            <w:pPr>
-              <w:pStyle w:val="Prrafodelista"/>
-              <w:numPr>
-                <w:ilvl w:val="0"/>
-                <w:numId w:val="5"/>
-              </w:numPr>
-            </w:pPr>
-            <w:r>
-              <w:t>Desarrollar proyectos de emprendimiento a partir de la identificación de oportunidades desde su especialidad, aplicando técnicas afines al objetivo, con foco en agregar valor al entorno.</w:t>
+              <w:rPr>
+                <w:rFonts w:asciiTheme="minorHAnsi" w:hAnsiTheme="minorHAnsi" w:cstheme="minorHAnsi"/>
+                <w:sz w:val="22"/>
+                <w:szCs w:val="22"/>
+              </w:rPr>
+              <w:t>Bases de datos y sistemas de información.</w:t>
             </w:r>
           </w:p>
         </w:tc>
@@ -961,7 +994,6 @@
                 <w:rFonts w:ascii="Calibri" w:hAnsi="Calibri"/>
                 <w:color w:val="1F3864" w:themeColor="accent1" w:themeShade="80"/>
               </w:rPr>
-              <w:lastRenderedPageBreak/>
               <w:t xml:space="preserve">Competencias </w:t>
             </w:r>
           </w:p>
@@ -981,156 +1013,263 @@
           </w:tcPr>
           <w:p>
             <w:pPr>
-              <w:pStyle w:val="Prrafodelista"/>
+              <w:pStyle w:val="NormalWeb"/>
               <w:numPr>
                 <w:ilvl w:val="0"/>
-                <w:numId w:val="6"/>
+                <w:numId w:val="13"/>
               </w:numPr>
-            </w:pPr>
-            <w:r>
-              <w:t>Administrar la configuración de ambientes, servicios de aplicaciones y bases de datos en un entorno empresarial a fin de habilitar operatividad o asegurar la continuidad de los sistemas que apoyan los procesos de negocio de acuerdo a los estándares definidos por la industria.</w:t>
-            </w:r>
-          </w:p>
-          <w:p>
-            <w:pPr>
-              <w:pStyle w:val="Prrafodelista"/>
+              <w:rPr>
+                <w:rFonts w:asciiTheme="minorHAnsi" w:hAnsiTheme="minorHAnsi" w:cstheme="minorHAnsi"/>
+                <w:sz w:val="22"/>
+                <w:szCs w:val="22"/>
+              </w:rPr>
+            </w:pPr>
+            <w:r>
+              <w:rPr>
+                <w:rStyle w:val="Textoennegrita"/>
+                <w:rFonts w:asciiTheme="minorHAnsi" w:hAnsiTheme="minorHAnsi" w:cstheme="minorHAnsi"/>
+                <w:sz w:val="22"/>
+                <w:szCs w:val="22"/>
+              </w:rPr>
+              <w:t>Desarrollar soluciones de software</w:t>
+            </w:r>
+            <w:r>
+              <w:rPr>
+                <w:rFonts w:asciiTheme="minorHAnsi" w:hAnsiTheme="minorHAnsi" w:cstheme="minorHAnsi"/>
+                <w:sz w:val="22"/>
+                <w:szCs w:val="22"/>
+              </w:rPr>
+              <w:t xml:space="preserve"> utilizando técnicas que aseguren la sistematización, mantención y cumplimiento de objetivos.</w:t>
+            </w:r>
+          </w:p>
+          <w:p>
+            <w:pPr>
+              <w:pStyle w:val="NormalWeb"/>
               <w:numPr>
                 <w:ilvl w:val="0"/>
-                <w:numId w:val="6"/>
+                <w:numId w:val="13"/>
               </w:numPr>
-            </w:pPr>
-            <w:r>
-              <w:t>Ofrecer propuestas de solución informática analizando de forma integral los procesos de acuerdo a los requerimientos de la organización.</w:t>
-            </w:r>
-          </w:p>
-          <w:p>
-            <w:pPr>
-              <w:pStyle w:val="Prrafodelista"/>
+              <w:rPr>
+                <w:rFonts w:asciiTheme="minorHAnsi" w:hAnsiTheme="minorHAnsi" w:cstheme="minorHAnsi"/>
+                <w:sz w:val="22"/>
+                <w:szCs w:val="22"/>
+              </w:rPr>
+            </w:pPr>
+            <w:r>
+              <w:rPr>
+                <w:rStyle w:val="Textoennegrita"/>
+                <w:rFonts w:asciiTheme="minorHAnsi" w:hAnsiTheme="minorHAnsi" w:cstheme="minorHAnsi"/>
+                <w:sz w:val="22"/>
+                <w:szCs w:val="22"/>
+              </w:rPr>
+              <w:t>Construir modelos de datos</w:t>
+            </w:r>
+            <w:r>
+              <w:rPr>
+                <w:rFonts w:asciiTheme="minorHAnsi" w:hAnsiTheme="minorHAnsi" w:cstheme="minorHAnsi"/>
+                <w:sz w:val="22"/>
+                <w:szCs w:val="22"/>
+              </w:rPr>
+              <w:t xml:space="preserve"> (ERD y UML) para soportar los requerimientos de la organización en un diseño escalable.</w:t>
+            </w:r>
+          </w:p>
+          <w:p>
+            <w:pPr>
+              <w:pStyle w:val="NormalWeb"/>
               <w:numPr>
                 <w:ilvl w:val="0"/>
-                <w:numId w:val="6"/>
+                <w:numId w:val="13"/>
               </w:numPr>
-            </w:pPr>
-            <w:r>
-              <w:t>Desarrollar una solución de software utilizando técnicas que permitan sistematizar el proceso de desarrollo y mantenimiento, asegurando el logro de los objetivos.</w:t>
-            </w:r>
-          </w:p>
-          <w:p>
-            <w:pPr>
-              <w:pStyle w:val="Prrafodelista"/>
+              <w:rPr>
+                <w:rFonts w:asciiTheme="minorHAnsi" w:hAnsiTheme="minorHAnsi" w:cstheme="minorHAnsi"/>
+                <w:sz w:val="22"/>
+                <w:szCs w:val="22"/>
+              </w:rPr>
+            </w:pPr>
+            <w:r>
+              <w:rPr>
+                <w:rStyle w:val="Textoennegrita"/>
+                <w:rFonts w:asciiTheme="minorHAnsi" w:hAnsiTheme="minorHAnsi" w:cstheme="minorHAnsi"/>
+                <w:sz w:val="22"/>
+                <w:szCs w:val="22"/>
+              </w:rPr>
+              <w:t>Implementar soluciones sistémicas integrales</w:t>
+            </w:r>
+            <w:r>
+              <w:rPr>
+                <w:rFonts w:asciiTheme="minorHAnsi" w:hAnsiTheme="minorHAnsi" w:cstheme="minorHAnsi"/>
+                <w:sz w:val="22"/>
+                <w:szCs w:val="22"/>
+              </w:rPr>
+              <w:t xml:space="preserve"> que automaticen y optimicen procesos de gestión clínica.</w:t>
+            </w:r>
+          </w:p>
+          <w:p>
+            <w:pPr>
+              <w:pStyle w:val="NormalWeb"/>
               <w:numPr>
                 <w:ilvl w:val="0"/>
-                <w:numId w:val="6"/>
+                <w:numId w:val="13"/>
               </w:numPr>
-            </w:pPr>
-            <w:r>
-              <w:t>Construir Modelos de datos para soportar los requerimientos de la organización acuerdo a un diseño definido y escalable en el tiempo.</w:t>
-            </w:r>
-          </w:p>
-          <w:p>
-            <w:pPr>
-              <w:pStyle w:val="Prrafodelista"/>
+              <w:rPr>
+                <w:rFonts w:asciiTheme="minorHAnsi" w:hAnsiTheme="minorHAnsi" w:cstheme="minorHAnsi"/>
+                <w:sz w:val="22"/>
+                <w:szCs w:val="22"/>
+              </w:rPr>
+            </w:pPr>
+            <w:r>
+              <w:rPr>
+                <w:rStyle w:val="Textoennegrita"/>
+                <w:rFonts w:asciiTheme="minorHAnsi" w:hAnsiTheme="minorHAnsi" w:cstheme="minorHAnsi"/>
+                <w:sz w:val="22"/>
+                <w:szCs w:val="22"/>
+              </w:rPr>
+              <w:lastRenderedPageBreak/>
+              <w:t>Construir el modelo arquitectónico</w:t>
+            </w:r>
+            <w:r>
+              <w:rPr>
+                <w:rFonts w:asciiTheme="minorHAnsi" w:hAnsiTheme="minorHAnsi" w:cstheme="minorHAnsi"/>
+                <w:sz w:val="22"/>
+                <w:szCs w:val="22"/>
+              </w:rPr>
+              <w:t xml:space="preserve"> de la solución bajo estándares de la industria (microservicios).</w:t>
+            </w:r>
+          </w:p>
+          <w:p>
+            <w:pPr>
+              <w:pStyle w:val="NormalWeb"/>
               <w:numPr>
                 <w:ilvl w:val="0"/>
-                <w:numId w:val="6"/>
+                <w:numId w:val="13"/>
               </w:numPr>
-            </w:pPr>
-            <w:r>
-              <w:t>Programar consultas o rutinas para manipular información de una base de datos de acuerdo a los requerimientos de la organización.</w:t>
-            </w:r>
-          </w:p>
-          <w:p>
-            <w:pPr>
-              <w:pStyle w:val="Prrafodelista"/>
+              <w:rPr>
+                <w:rFonts w:asciiTheme="minorHAnsi" w:hAnsiTheme="minorHAnsi" w:cstheme="minorHAnsi"/>
+                <w:sz w:val="22"/>
+                <w:szCs w:val="22"/>
+              </w:rPr>
+            </w:pPr>
+            <w:r>
+              <w:rPr>
+                <w:rStyle w:val="Textoennegrita"/>
+                <w:rFonts w:asciiTheme="minorHAnsi" w:hAnsiTheme="minorHAnsi" w:cstheme="minorHAnsi"/>
+                <w:sz w:val="22"/>
+                <w:szCs w:val="22"/>
+              </w:rPr>
+              <w:t>Gestionar proyectos informáticos</w:t>
+            </w:r>
+            <w:r>
+              <w:rPr>
+                <w:rFonts w:asciiTheme="minorHAnsi" w:hAnsiTheme="minorHAnsi" w:cstheme="minorHAnsi"/>
+                <w:sz w:val="22"/>
+                <w:szCs w:val="22"/>
+              </w:rPr>
+              <w:t>, definiendo etapas, tareas y responsables de acuerdo a requerimientos.</w:t>
+            </w:r>
+          </w:p>
+          <w:p>
+            <w:pPr>
+              <w:pStyle w:val="NormalWeb"/>
               <w:numPr>
                 <w:ilvl w:val="0"/>
-                <w:numId w:val="6"/>
+                <w:numId w:val="13"/>
               </w:numPr>
-            </w:pPr>
-            <w:r>
-              <w:t>Construir programas y rutinas de variada complejidad para dar solución a requerimientos de la organización, acordes a tecnologías de mercado y utilizando buenas prácticas de codificación.</w:t>
+              <w:rPr>
+                <w:rFonts w:asciiTheme="minorHAnsi" w:hAnsiTheme="minorHAnsi" w:cstheme="minorHAnsi"/>
+                <w:sz w:val="22"/>
+                <w:szCs w:val="22"/>
+              </w:rPr>
+            </w:pPr>
+            <w:r>
+              <w:rPr>
+                <w:rStyle w:val="Textoennegrita"/>
+                <w:rFonts w:asciiTheme="minorHAnsi" w:hAnsiTheme="minorHAnsi" w:cstheme="minorHAnsi"/>
+                <w:sz w:val="22"/>
+                <w:szCs w:val="22"/>
+              </w:rPr>
+              <w:t>Realizar pruebas de certificación</w:t>
+            </w:r>
+            <w:r>
+              <w:rPr>
+                <w:rFonts w:asciiTheme="minorHAnsi" w:hAnsiTheme="minorHAnsi" w:cstheme="minorHAnsi"/>
+                <w:sz w:val="22"/>
+                <w:szCs w:val="22"/>
+              </w:rPr>
+              <w:t xml:space="preserve"> para garantizar la calidad del sistema.</w:t>
             </w:r>
           </w:p>
           <w:p>
             <w:pPr>
               <w:pStyle w:val="Prrafodelista"/>
-              <w:numPr>
-                <w:ilvl w:val="0"/>
-                <w:numId w:val="6"/>
-              </w:numPr>
-            </w:pPr>
-            <w:r>
-              <w:t>Realizar pruebas de certificación tanto de los productos como de los procesos utilizando buenas prácticas definidas por la industria.</w:t>
-            </w:r>
-          </w:p>
-          <w:p>
-            <w:pPr>
-              <w:pStyle w:val="Prrafodelista"/>
-              <w:numPr>
-                <w:ilvl w:val="0"/>
-                <w:numId w:val="6"/>
-              </w:numPr>
-            </w:pPr>
-            <w:r>
-              <w:t>Construir el modelo arquitectónico de una solución sistémica que soporte los procesos de negocio de acuerdo los requerimientos de la organización y estándares industria.</w:t>
-            </w:r>
-          </w:p>
-          <w:p>
-            <w:pPr>
-              <w:pStyle w:val="Prrafodelista"/>
-              <w:numPr>
-                <w:ilvl w:val="0"/>
-                <w:numId w:val="6"/>
-              </w:numPr>
-            </w:pPr>
-            <w:r>
-              <w:t>Implementar soluciones sistémicas integrales para automatizar u optimizar procesos de negocio de acuerdo a las necesidades de la organización.</w:t>
-            </w:r>
-          </w:p>
-          <w:p>
-            <w:pPr>
-              <w:pStyle w:val="Prrafodelista"/>
-              <w:numPr>
-                <w:ilvl w:val="0"/>
-                <w:numId w:val="6"/>
-              </w:numPr>
-            </w:pPr>
-            <w:r>
-              <w:lastRenderedPageBreak/>
-              <w:t>Resolver las vulnerabilidades sistémicas para asegurar que el software construido cumple las normas de seguridad exigidas por la industria.</w:t>
-            </w:r>
-          </w:p>
-          <w:p>
-            <w:pPr>
-              <w:pStyle w:val="Prrafodelista"/>
-              <w:numPr>
-                <w:ilvl w:val="0"/>
-                <w:numId w:val="6"/>
-              </w:numPr>
-            </w:pPr>
-            <w:r>
-              <w:t>Gestionar proyectos informáticos, ofreciendo alternativas para la toma de decisiones de acuerdo a los requerimientos de la organización.</w:t>
-            </w:r>
-          </w:p>
-          <w:p>
-            <w:pPr>
-              <w:pStyle w:val="Prrafodelista"/>
-              <w:numPr>
-                <w:ilvl w:val="0"/>
-                <w:numId w:val="6"/>
-              </w:numPr>
               <w:rPr>
                 <w:b/>
                 <w:bCs/>
               </w:rPr>
             </w:pPr>
-            <w:r>
-              <w:t>Desarrollar la transformación de grandes volúmenes de datos para la obtención de información y conocimiento de la organización a fin de apoyar la toma de decisiones y la mejora de los procesos de negocio, de acuerdo a las necesidades de la organización.</w:t>
-            </w:r>
           </w:p>
         </w:tc>
       </w:tr>
     </w:tbl>
+    <w:p>
+      <w:pPr>
+        <w:spacing w:after="0" w:line="240" w:lineRule="auto"/>
+        <w:rPr>
+          <w:b/>
+          <w:sz w:val="24"/>
+          <w:szCs w:val="24"/>
+        </w:rPr>
+      </w:pPr>
+    </w:p>
+    <w:p>
+      <w:pPr>
+        <w:spacing w:after="0" w:line="240" w:lineRule="auto"/>
+        <w:rPr>
+          <w:b/>
+          <w:sz w:val="24"/>
+          <w:szCs w:val="24"/>
+        </w:rPr>
+      </w:pPr>
+    </w:p>
+    <w:p>
+      <w:pPr>
+        <w:spacing w:after="0" w:line="240" w:lineRule="auto"/>
+        <w:rPr>
+          <w:b/>
+          <w:sz w:val="24"/>
+          <w:szCs w:val="24"/>
+        </w:rPr>
+      </w:pPr>
+    </w:p>
+    <w:p>
+      <w:pPr>
+        <w:spacing w:after="0" w:line="240" w:lineRule="auto"/>
+        <w:rPr>
+          <w:b/>
+          <w:sz w:val="24"/>
+          <w:szCs w:val="24"/>
+        </w:rPr>
+      </w:pPr>
+    </w:p>
+    <w:p>
+      <w:pPr>
+        <w:spacing w:after="0" w:line="240" w:lineRule="auto"/>
+        <w:rPr>
+          <w:b/>
+          <w:sz w:val="24"/>
+          <w:szCs w:val="24"/>
+        </w:rPr>
+      </w:pPr>
+    </w:p>
+    <w:p>
+      <w:pPr>
+        <w:spacing w:after="0" w:line="240" w:lineRule="auto"/>
+        <w:rPr>
+          <w:b/>
+          <w:sz w:val="24"/>
+          <w:szCs w:val="24"/>
+        </w:rPr>
+      </w:pPr>
+    </w:p>
     <w:p>
       <w:pPr>
         <w:spacing w:after="0" w:line="240" w:lineRule="auto"/>
@@ -1523,6 +1662,7 @@
                 <w:sz w:val="22"/>
                 <w:szCs w:val="22"/>
               </w:rPr>
+              <w:lastRenderedPageBreak/>
               <w:t>La solución contempla:</w:t>
             </w:r>
           </w:p>
@@ -1640,7 +1780,6 @@
                 <w:sz w:val="22"/>
                 <w:szCs w:val="22"/>
               </w:rPr>
-              <w:lastRenderedPageBreak/>
               <w:t xml:space="preserve">Un </w:t>
             </w:r>
             <w:proofErr w:type="spellStart"/>
@@ -2264,6 +2403,7 @@
                 <w:sz w:val="22"/>
                 <w:szCs w:val="22"/>
               </w:rPr>
+              <w:lastRenderedPageBreak/>
               <w:t>Factores facilitadores:</w:t>
             </w:r>
             <w:r>
@@ -2334,16 +2474,7 @@
                 <w:sz w:val="22"/>
                 <w:szCs w:val="22"/>
               </w:rPr>
-              <w:t xml:space="preserve"> complejidad en la integración de microservicios y curva de aprendizaje de librerías específicas. Se mitigará mediante planificación detallada, pruebas continuas, </w:t>
-            </w:r>
-            <w:r>
-              <w:rPr>
-                <w:rFonts w:asciiTheme="minorHAnsi" w:hAnsiTheme="minorHAnsi" w:cstheme="minorHAnsi"/>
-                <w:sz w:val="22"/>
-                <w:szCs w:val="22"/>
-              </w:rPr>
-              <w:lastRenderedPageBreak/>
-              <w:t xml:space="preserve">definición clara de roles y adopción de metodologías </w:t>
+              <w:t xml:space="preserve"> complejidad en la integración de microservicios y curva de aprendizaje de librerías específicas. Se mitigará mediante planificación detallada, pruebas continuas, definición clara de roles y adopción de metodologías </w:t>
             </w:r>
             <w:r>
               <w:rPr>
@@ -3692,6 +3823,7 @@
                 <w:sz w:val="22"/>
                 <w:szCs w:val="22"/>
               </w:rPr>
+              <w:lastRenderedPageBreak/>
               <w:t>Distribución de responsabilidades en el equipo:</w:t>
             </w:r>
             <w:r>
@@ -3817,7 +3949,6 @@
           <w:sz w:val="24"/>
           <w:szCs w:val="24"/>
         </w:rPr>
-        <w:lastRenderedPageBreak/>
         <w:br w:type="page"/>
       </w:r>
     </w:p>
@@ -6990,10 +7121,7 @@
               </w:rPr>
             </w:pPr>
             <w:r>
-              <w:t xml:space="preserve">1 </w:t>
-            </w:r>
-            <w:r>
-              <w:t>semana (S4)</w:t>
+              <w:t>1 semana (S4)</w:t>
             </w:r>
           </w:p>
         </w:tc>
@@ -15220,6 +15348,119 @@
     </w:lvl>
   </w:abstractNum>
   <w:abstractNum w:abstractNumId="6" w15:restartNumberingAfterBreak="0">
+    <w:nsid w:val="18621913"/>
+    <w:multiLevelType w:val="hybridMultilevel"/>
+    <w:tmpl w:val="4EE2C2A6"/>
+    <w:lvl w:ilvl="0" w:tplc="080A0001">
+      <w:start w:val="1"/>
+      <w:numFmt w:val="bullet"/>
+      <w:lvlText w:val=""/>
+      <w:lvlJc w:val="left"/>
+      <w:pPr>
+        <w:ind w:left="720" w:hanging="360"/>
+      </w:pPr>
+      <w:rPr>
+        <w:rFonts w:ascii="Symbol" w:hAnsi="Symbol" w:hint="default"/>
+      </w:rPr>
+    </w:lvl>
+    <w:lvl w:ilvl="1" w:tplc="080A0003" w:tentative="1">
+      <w:start w:val="1"/>
+      <w:numFmt w:val="bullet"/>
+      <w:lvlText w:val="o"/>
+      <w:lvlJc w:val="left"/>
+      <w:pPr>
+        <w:ind w:left="1440" w:hanging="360"/>
+      </w:pPr>
+      <w:rPr>
+        <w:rFonts w:ascii="Courier New" w:hAnsi="Courier New" w:cs="Courier New" w:hint="default"/>
+      </w:rPr>
+    </w:lvl>
+    <w:lvl w:ilvl="2" w:tplc="080A0005" w:tentative="1">
+      <w:start w:val="1"/>
+      <w:numFmt w:val="bullet"/>
+      <w:lvlText w:val=""/>
+      <w:lvlJc w:val="left"/>
+      <w:pPr>
+        <w:ind w:left="2160" w:hanging="360"/>
+      </w:pPr>
+      <w:rPr>
+        <w:rFonts w:ascii="Wingdings" w:hAnsi="Wingdings" w:hint="default"/>
+      </w:rPr>
+    </w:lvl>
+    <w:lvl w:ilvl="3" w:tplc="080A0001" w:tentative="1">
+      <w:start w:val="1"/>
+      <w:numFmt w:val="bullet"/>
+      <w:lvlText w:val=""/>
+      <w:lvlJc w:val="left"/>
+      <w:pPr>
+        <w:ind w:left="2880" w:hanging="360"/>
+      </w:pPr>
+      <w:rPr>
+        <w:rFonts w:ascii="Symbol" w:hAnsi="Symbol" w:hint="default"/>
+      </w:rPr>
+    </w:lvl>
+    <w:lvl w:ilvl="4" w:tplc="080A0003" w:tentative="1">
+      <w:start w:val="1"/>
+      <w:numFmt w:val="bullet"/>
+      <w:lvlText w:val="o"/>
+      <w:lvlJc w:val="left"/>
+      <w:pPr>
+        <w:ind w:left="3600" w:hanging="360"/>
+      </w:pPr>
+      <w:rPr>
+        <w:rFonts w:ascii="Courier New" w:hAnsi="Courier New" w:cs="Courier New" w:hint="default"/>
+      </w:rPr>
+    </w:lvl>
+    <w:lvl w:ilvl="5" w:tplc="080A0005" w:tentative="1">
+      <w:start w:val="1"/>
+      <w:numFmt w:val="bullet"/>
+      <w:lvlText w:val=""/>
+      <w:lvlJc w:val="left"/>
+      <w:pPr>
+        <w:ind w:left="4320" w:hanging="360"/>
+      </w:pPr>
+      <w:rPr>
+        <w:rFonts w:ascii="Wingdings" w:hAnsi="Wingdings" w:hint="default"/>
+      </w:rPr>
+    </w:lvl>
+    <w:lvl w:ilvl="6" w:tplc="080A0001" w:tentative="1">
+      <w:start w:val="1"/>
+      <w:numFmt w:val="bullet"/>
+      <w:lvlText w:val=""/>
+      <w:lvlJc w:val="left"/>
+      <w:pPr>
+        <w:ind w:left="5040" w:hanging="360"/>
+      </w:pPr>
+      <w:rPr>
+        <w:rFonts w:ascii="Symbol" w:hAnsi="Symbol" w:hint="default"/>
+      </w:rPr>
+    </w:lvl>
+    <w:lvl w:ilvl="7" w:tplc="080A0003" w:tentative="1">
+      <w:start w:val="1"/>
+      <w:numFmt w:val="bullet"/>
+      <w:lvlText w:val="o"/>
+      <w:lvlJc w:val="left"/>
+      <w:pPr>
+        <w:ind w:left="5760" w:hanging="360"/>
+      </w:pPr>
+      <w:rPr>
+        <w:rFonts w:ascii="Courier New" w:hAnsi="Courier New" w:cs="Courier New" w:hint="default"/>
+      </w:rPr>
+    </w:lvl>
+    <w:lvl w:ilvl="8" w:tplc="080A0005" w:tentative="1">
+      <w:start w:val="1"/>
+      <w:numFmt w:val="bullet"/>
+      <w:lvlText w:val=""/>
+      <w:lvlJc w:val="left"/>
+      <w:pPr>
+        <w:ind w:left="6480" w:hanging="360"/>
+      </w:pPr>
+      <w:rPr>
+        <w:rFonts w:ascii="Wingdings" w:hAnsi="Wingdings" w:hint="default"/>
+      </w:rPr>
+    </w:lvl>
+  </w:abstractNum>
+  <w:abstractNum w:abstractNumId="7" w15:restartNumberingAfterBreak="0">
     <w:nsid w:val="2FFD4C7F"/>
     <w:multiLevelType w:val="multilevel"/>
     <w:tmpl w:val="CAF0F936"/>
@@ -15340,7 +15581,7 @@
       </w:rPr>
     </w:lvl>
   </w:abstractNum>
-  <w:abstractNum w:abstractNumId="7" w15:restartNumberingAfterBreak="0">
+  <w:abstractNum w:abstractNumId="8" w15:restartNumberingAfterBreak="0">
     <w:nsid w:val="3E700625"/>
     <w:multiLevelType w:val="multilevel"/>
     <w:tmpl w:val="C04258C2"/>
@@ -15489,7 +15730,156 @@
       </w:rPr>
     </w:lvl>
   </w:abstractNum>
-  <w:abstractNum w:abstractNumId="8" w15:restartNumberingAfterBreak="0">
+  <w:abstractNum w:abstractNumId="9" w15:restartNumberingAfterBreak="0">
+    <w:nsid w:val="441924C8"/>
+    <w:multiLevelType w:val="multilevel"/>
+    <w:tmpl w:val="AF002A46"/>
+    <w:lvl w:ilvl="0">
+      <w:start w:val="1"/>
+      <w:numFmt w:val="bullet"/>
+      <w:lvlText w:val=""/>
+      <w:lvlJc w:val="left"/>
+      <w:pPr>
+        <w:tabs>
+          <w:tab w:val="num" w:pos="720"/>
+        </w:tabs>
+        <w:ind w:left="720" w:hanging="360"/>
+      </w:pPr>
+      <w:rPr>
+        <w:rFonts w:ascii="Symbol" w:hAnsi="Symbol" w:hint="default"/>
+        <w:sz w:val="20"/>
+      </w:rPr>
+    </w:lvl>
+    <w:lvl w:ilvl="1" w:tentative="1">
+      <w:start w:val="1"/>
+      <w:numFmt w:val="bullet"/>
+      <w:lvlText w:val="o"/>
+      <w:lvlJc w:val="left"/>
+      <w:pPr>
+        <w:tabs>
+          <w:tab w:val="num" w:pos="1440"/>
+        </w:tabs>
+        <w:ind w:left="1440" w:hanging="360"/>
+      </w:pPr>
+      <w:rPr>
+        <w:rFonts w:ascii="Courier New" w:hAnsi="Courier New" w:hint="default"/>
+        <w:sz w:val="20"/>
+      </w:rPr>
+    </w:lvl>
+    <w:lvl w:ilvl="2" w:tentative="1">
+      <w:start w:val="1"/>
+      <w:numFmt w:val="bullet"/>
+      <w:lvlText w:val=""/>
+      <w:lvlJc w:val="left"/>
+      <w:pPr>
+        <w:tabs>
+          <w:tab w:val="num" w:pos="2160"/>
+        </w:tabs>
+        <w:ind w:left="2160" w:hanging="360"/>
+      </w:pPr>
+      <w:rPr>
+        <w:rFonts w:ascii="Wingdings" w:hAnsi="Wingdings" w:hint="default"/>
+        <w:sz w:val="20"/>
+      </w:rPr>
+    </w:lvl>
+    <w:lvl w:ilvl="3" w:tentative="1">
+      <w:start w:val="1"/>
+      <w:numFmt w:val="bullet"/>
+      <w:lvlText w:val=""/>
+      <w:lvlJc w:val="left"/>
+      <w:pPr>
+        <w:tabs>
+          <w:tab w:val="num" w:pos="2880"/>
+        </w:tabs>
+        <w:ind w:left="2880" w:hanging="360"/>
+      </w:pPr>
+      <w:rPr>
+        <w:rFonts w:ascii="Wingdings" w:hAnsi="Wingdings" w:hint="default"/>
+        <w:sz w:val="20"/>
+      </w:rPr>
+    </w:lvl>
+    <w:lvl w:ilvl="4" w:tentative="1">
+      <w:start w:val="1"/>
+      <w:numFmt w:val="bullet"/>
+      <w:lvlText w:val=""/>
+      <w:lvlJc w:val="left"/>
+      <w:pPr>
+        <w:tabs>
+          <w:tab w:val="num" w:pos="3600"/>
+        </w:tabs>
+        <w:ind w:left="3600" w:hanging="360"/>
+      </w:pPr>
+      <w:rPr>
+        <w:rFonts w:ascii="Wingdings" w:hAnsi="Wingdings" w:hint="default"/>
+        <w:sz w:val="20"/>
+      </w:rPr>
+    </w:lvl>
+    <w:lvl w:ilvl="5" w:tentative="1">
+      <w:start w:val="1"/>
+      <w:numFmt w:val="bullet"/>
+      <w:lvlText w:val=""/>
+      <w:lvlJc w:val="left"/>
+      <w:pPr>
+        <w:tabs>
+          <w:tab w:val="num" w:pos="4320"/>
+        </w:tabs>
+        <w:ind w:left="4320" w:hanging="360"/>
+      </w:pPr>
+      <w:rPr>
+        <w:rFonts w:ascii="Wingdings" w:hAnsi="Wingdings" w:hint="default"/>
+        <w:sz w:val="20"/>
+      </w:rPr>
+    </w:lvl>
+    <w:lvl w:ilvl="6" w:tentative="1">
+      <w:start w:val="1"/>
+      <w:numFmt w:val="bullet"/>
+      <w:lvlText w:val=""/>
+      <w:lvlJc w:val="left"/>
+      <w:pPr>
+        <w:tabs>
+          <w:tab w:val="num" w:pos="5040"/>
+        </w:tabs>
+        <w:ind w:left="5040" w:hanging="360"/>
+      </w:pPr>
+      <w:rPr>
+        <w:rFonts w:ascii="Wingdings" w:hAnsi="Wingdings" w:hint="default"/>
+        <w:sz w:val="20"/>
+      </w:rPr>
+    </w:lvl>
+    <w:lvl w:ilvl="7" w:tentative="1">
+      <w:start w:val="1"/>
+      <w:numFmt w:val="bullet"/>
+      <w:lvlText w:val=""/>
+      <w:lvlJc w:val="left"/>
+      <w:pPr>
+        <w:tabs>
+          <w:tab w:val="num" w:pos="5760"/>
+        </w:tabs>
+        <w:ind w:left="5760" w:hanging="360"/>
+      </w:pPr>
+      <w:rPr>
+        <w:rFonts w:ascii="Wingdings" w:hAnsi="Wingdings" w:hint="default"/>
+        <w:sz w:val="20"/>
+      </w:rPr>
+    </w:lvl>
+    <w:lvl w:ilvl="8" w:tentative="1">
+      <w:start w:val="1"/>
+      <w:numFmt w:val="bullet"/>
+      <w:lvlText w:val=""/>
+      <w:lvlJc w:val="left"/>
+      <w:pPr>
+        <w:tabs>
+          <w:tab w:val="num" w:pos="6480"/>
+        </w:tabs>
+        <w:ind w:left="6480" w:hanging="360"/>
+      </w:pPr>
+      <w:rPr>
+        <w:rFonts w:ascii="Wingdings" w:hAnsi="Wingdings" w:hint="default"/>
+        <w:sz w:val="20"/>
+      </w:rPr>
+    </w:lvl>
+  </w:abstractNum>
+  <w:abstractNum w:abstractNumId="10" w15:restartNumberingAfterBreak="0">
     <w:nsid w:val="45FA45D5"/>
     <w:multiLevelType w:val="hybridMultilevel"/>
     <w:tmpl w:val="CAF0F5FC"/>
@@ -15602,7 +15992,7 @@
       </w:rPr>
     </w:lvl>
   </w:abstractNum>
-  <w:abstractNum w:abstractNumId="9" w15:restartNumberingAfterBreak="0">
+  <w:abstractNum w:abstractNumId="11" w15:restartNumberingAfterBreak="0">
     <w:nsid w:val="6BDB0362"/>
     <w:multiLevelType w:val="hybridMultilevel"/>
     <w:tmpl w:val="8106327E"/>
@@ -15691,7 +16081,7 @@
       </w:pPr>
     </w:lvl>
   </w:abstractNum>
-  <w:abstractNum w:abstractNumId="10" w15:restartNumberingAfterBreak="0">
+  <w:abstractNum w:abstractNumId="12" w15:restartNumberingAfterBreak="0">
     <w:nsid w:val="6F5F64B1"/>
     <w:multiLevelType w:val="hybridMultilevel"/>
     <w:tmpl w:val="999C60C0"/>
@@ -15781,25 +16171,25 @@
     </w:lvl>
   </w:abstractNum>
   <w:num w:numId="1" w16cid:durableId="20787270">
-    <w:abstractNumId w:val="9"/>
+    <w:abstractNumId w:val="11"/>
   </w:num>
   <w:num w:numId="2" w16cid:durableId="1226405685">
-    <w:abstractNumId w:val="10"/>
+    <w:abstractNumId w:val="12"/>
   </w:num>
   <w:num w:numId="3" w16cid:durableId="522480619">
     <w:abstractNumId w:val="4"/>
   </w:num>
   <w:num w:numId="4" w16cid:durableId="996806736">
-    <w:abstractNumId w:val="6"/>
+    <w:abstractNumId w:val="7"/>
   </w:num>
   <w:num w:numId="5" w16cid:durableId="1919900299">
-    <w:abstractNumId w:val="8"/>
+    <w:abstractNumId w:val="10"/>
   </w:num>
   <w:num w:numId="6" w16cid:durableId="1247806397">
     <w:abstractNumId w:val="3"/>
   </w:num>
   <w:num w:numId="7" w16cid:durableId="958728881">
-    <w:abstractNumId w:val="7"/>
+    <w:abstractNumId w:val="8"/>
   </w:num>
   <w:num w:numId="8" w16cid:durableId="1701786175">
     <w:abstractNumId w:val="5"/>
@@ -15812,6 +16202,12 @@
   </w:num>
   <w:num w:numId="11" w16cid:durableId="732775563">
     <w:abstractNumId w:val="1"/>
+  </w:num>
+  <w:num w:numId="12" w16cid:durableId="635643960">
+    <w:abstractNumId w:val="9"/>
+  </w:num>
+  <w:num w:numId="13" w16cid:durableId="1797941178">
+    <w:abstractNumId w:val="6"/>
   </w:num>
 </w:numbering>
 </file>
@@ -16866,12 +17262,6 @@
 </file>
 
 <file path=customXml/item1.xml><?xml version="1.0" encoding="utf-8"?>
-<p:properties xmlns:p="http://schemas.microsoft.com/office/2006/metadata/properties" xmlns:xsi="http://www.w3.org/2001/XMLSchema-instance" xmlns:pc="http://schemas.microsoft.com/office/infopath/2007/PartnerControls">
-  <documentManagement/>
-</p:properties>
-</file>
-
-<file path=customXml/item2.xml><?xml version="1.0" encoding="utf-8"?>
 <?mso-contentType ?>
 <FormTemplates xmlns="http://schemas.microsoft.com/sharepoint/v3/contenttype/forms">
   <Display>DocumentLibraryForm</Display>
@@ -16880,7 +17270,17 @@
 </FormTemplates>
 </file>
 
+<file path=customXml/item2.xml><?xml version="1.0" encoding="utf-8"?>
+<p:properties xmlns:p="http://schemas.microsoft.com/office/2006/metadata/properties" xmlns:xsi="http://www.w3.org/2001/XMLSchema-instance" xmlns:pc="http://schemas.microsoft.com/office/infopath/2007/PartnerControls">
+  <documentManagement/>
+</p:properties>
+</file>
+
 <file path=customXml/item3.xml><?xml version="1.0" encoding="utf-8"?>
+<b:Sources xmlns:b="http://schemas.openxmlformats.org/officeDocument/2006/bibliography" xmlns="http://schemas.openxmlformats.org/officeDocument/2006/bibliography" SelectedStyle="/APASixthEditionOfficeOnline.xsl" StyleName="APA" Version="6"/>
+</file>
+
+<file path=customXml/item4.xml><?xml version="1.0" encoding="utf-8"?>
 <ct:contentTypeSchema xmlns:ct="http://schemas.microsoft.com/office/2006/metadata/contentType" xmlns:ma="http://schemas.microsoft.com/office/2006/metadata/properties/metaAttributes" ct:_="" ma:_="" ma:contentTypeName="Documento" ma:contentTypeID="0x010100E96778489EE7714D8BD12CC105EB918B" ma:contentTypeVersion="2" ma:contentTypeDescription="Crear nuevo documento." ma:contentTypeScope="" ma:versionID="416c5c7ae9b5d54d83875cd3c65194e3">
   <xsd:schema xmlns:xsd="http://www.w3.org/2001/XMLSchema" xmlns:xs="http://www.w3.org/2001/XMLSchema" xmlns:p="http://schemas.microsoft.com/office/2006/metadata/properties" xmlns:ns2="126e8a1c-9ea9-435a-ac89-d06c80d62e30" targetNamespace="http://schemas.microsoft.com/office/2006/metadata/properties" ma:root="true" ma:fieldsID="70a237c842677bd850644f8595079f5e" ns2:_="">
     <xsd:import namespace="126e8a1c-9ea9-435a-ac89-d06c80d62e30"/>
@@ -17012,11 +17412,15 @@
 </ct:contentTypeSchema>
 </file>
 
-<file path=customXml/item4.xml><?xml version="1.0" encoding="utf-8"?>
-<b:Sources xmlns:b="http://schemas.openxmlformats.org/officeDocument/2006/bibliography" xmlns="http://schemas.openxmlformats.org/officeDocument/2006/bibliography" SelectedStyle="/APASixthEditionOfficeOnline.xsl" StyleName="APA" Version="6"/>
+<file path=customXml/itemProps1.xml><?xml version="1.0" encoding="utf-8"?>
+<ds:datastoreItem xmlns:ds="http://schemas.openxmlformats.org/officeDocument/2006/customXml" ds:itemID="{F3E3E2F7-59E7-4722-B872-D023DC9D1CC1}">
+  <ds:schemaRefs>
+    <ds:schemaRef ds:uri="http://schemas.microsoft.com/sharepoint/v3/contenttype/forms"/>
+  </ds:schemaRefs>
+</ds:datastoreItem>
 </file>
 
-<file path=customXml/itemProps1.xml><?xml version="1.0" encoding="utf-8"?>
+<file path=customXml/itemProps2.xml><?xml version="1.0" encoding="utf-8"?>
 <ds:datastoreItem xmlns:ds="http://schemas.openxmlformats.org/officeDocument/2006/customXml" ds:itemID="{38174882-579A-45DC-A704-C035A9357F73}">
   <ds:schemaRefs>
     <ds:schemaRef ds:uri="http://schemas.microsoft.com/office/2006/metadata/properties"/>
@@ -17025,15 +17429,15 @@
 </ds:datastoreItem>
 </file>
 
-<file path=customXml/itemProps2.xml><?xml version="1.0" encoding="utf-8"?>
-<ds:datastoreItem xmlns:ds="http://schemas.openxmlformats.org/officeDocument/2006/customXml" ds:itemID="{F3E3E2F7-59E7-4722-B872-D023DC9D1CC1}">
+<file path=customXml/itemProps3.xml><?xml version="1.0" encoding="utf-8"?>
+<ds:datastoreItem xmlns:ds="http://schemas.openxmlformats.org/officeDocument/2006/customXml" ds:itemID="{D175884D-6B27-9440-822D-61AC2F3323A4}">
   <ds:schemaRefs>
-    <ds:schemaRef ds:uri="http://schemas.microsoft.com/sharepoint/v3/contenttype/forms"/>
+    <ds:schemaRef ds:uri="http://schemas.openxmlformats.org/officeDocument/2006/bibliography"/>
   </ds:schemaRefs>
 </ds:datastoreItem>
 </file>
 
-<file path=customXml/itemProps3.xml><?xml version="1.0" encoding="utf-8"?>
+<file path=customXml/itemProps4.xml><?xml version="1.0" encoding="utf-8"?>
 <ds:datastoreItem xmlns:ds="http://schemas.openxmlformats.org/officeDocument/2006/customXml" ds:itemID="{7C9B9CFF-B258-43B4-948A-968A031773F5}">
   <ds:schemaRefs>
     <ds:schemaRef ds:uri="http://schemas.microsoft.com/office/2006/metadata/contentType"/>
@@ -17049,12 +17453,4 @@
     <ds:schemaRef ds:uri="http://schemas.microsoft.com/internal/obd"/>
   </ds:schemaRefs>
 </ds:datastoreItem>
-</file>
-
-<file path=customXml/itemProps4.xml><?xml version="1.0" encoding="utf-8"?>
-<ds:datastoreItem xmlns:ds="http://schemas.openxmlformats.org/officeDocument/2006/customXml" ds:itemID="{D175884D-6B27-9440-822D-61AC2F3323A4}">
-  <ds:schemaRefs>
-    <ds:schemaRef ds:uri="http://schemas.openxmlformats.org/officeDocument/2006/bibliography"/>
-  </ds:schemaRefs>
-</ds:datastoreItem>
 </file>
</xml_diff>